<commit_message>
Bastante caotico, tengo que buscar un ide que funcione bien para esto
</commit_message>
<xml_diff>
--- a/src/main/webapp/Proyecto/PROYECTO.docx
+++ b/src/main/webapp/Proyecto/PROYECTO.docx
@@ -10,7 +10,20 @@
         <w:t>PROYECTO</w:t>
       </w:r>
     </w:p>
-    <w:p/>
+    <w:p>
+      <w:r>
+        <w:rPr>
+          <w:highlight w:val="yellow"/>
+        </w:rPr>
+        <w:t>12</w:t>
+      </w:r>
+      <w:r>
+        <w:rPr>
+          <w:highlight w:val="yellow"/>
+        </w:rPr>
+        <w:t>/01/2024</w:t>
+      </w:r>
+    </w:p>
     <w:p>
       <w:pPr>
         <w:pStyle w:val="Ttulo2"/>
@@ -148,6 +161,13 @@
       </w:r>
     </w:p>
     <w:p>
+      <w:pPr>
+        <w:pStyle w:val="Prrafodelista"/>
+        <w:numPr>
+          <w:ilvl w:val="0"/>
+          <w:numId w:val="2"/>
+        </w:numPr>
+      </w:pPr>
       <w:r>
         <w:t xml:space="preserve">Página de </w:t>
       </w:r>
@@ -159,9 +179,390 @@
     </w:p>
     <w:p>
       <w:r>
+        <w:rPr>
+          <w:highlight w:val="yellow"/>
+        </w:rPr>
+        <w:t>19</w:t>
+      </w:r>
+      <w:r>
+        <w:rPr>
+          <w:highlight w:val="yellow"/>
+        </w:rPr>
+        <w:t>/01/2024</w:t>
+      </w:r>
+    </w:p>
+    <w:p/>
+    <w:p>
+      <w:pPr>
+        <w:pStyle w:val="Prrafodelista"/>
+        <w:numPr>
+          <w:ilvl w:val="0"/>
+          <w:numId w:val="2"/>
+        </w:numPr>
+      </w:pPr>
+      <w:r>
         <w:t>Página para inserta la información de un usuario</w:t>
       </w:r>
-    </w:p>
+      <w:r>
+        <w:t xml:space="preserve">, </w:t>
+      </w:r>
+      <w:r>
+        <w:rPr>
+          <w:highlight w:val="yellow"/>
+        </w:rPr>
+        <w:t>mete validaciones en los campos (tamaño, obligatorio, y la que se ocurra en cada campo…), si algún campo no cumple la condición mostrar un mensaje de error en la propia pantalla</w:t>
+      </w:r>
+      <w:r>
+        <w:rPr>
+          <w:highlight w:val="yellow"/>
+        </w:rPr>
+        <w:t xml:space="preserve"> e iluminar los campos </w:t>
+      </w:r>
+      <w:proofErr w:type="spellStart"/>
+      <w:r>
+        <w:rPr>
+          <w:highlight w:val="yellow"/>
+        </w:rPr>
+        <w:t>errones</w:t>
+      </w:r>
+      <w:proofErr w:type="spellEnd"/>
+      <w:r>
+        <w:rPr>
+          <w:highlight w:val="yellow"/>
+        </w:rPr>
+        <w:t>. Si se cumplen todas</w:t>
+      </w:r>
+      <w:r>
+        <w:rPr>
+          <w:highlight w:val="yellow"/>
+        </w:rPr>
+        <w:t xml:space="preserve"> las condiciones mostrar un </w:t>
+      </w:r>
+      <w:proofErr w:type="spellStart"/>
+      <w:r>
+        <w:rPr>
+          <w:highlight w:val="yellow"/>
+        </w:rPr>
+        <w:lastRenderedPageBreak/>
+        <w:t>alert</w:t>
+      </w:r>
+      <w:proofErr w:type="spellEnd"/>
+      <w:r>
+        <w:rPr>
+          <w:highlight w:val="yellow"/>
+        </w:rPr>
+        <w:t xml:space="preserve"> indicando que se ha registrado de manera correcta y</w:t>
+      </w:r>
+      <w:r>
+        <w:rPr>
+          <w:highlight w:val="yellow"/>
+        </w:rPr>
+        <w:t xml:space="preserve"> mandar a la página que se indica a continuación.</w:t>
+      </w:r>
+    </w:p>
+    <w:p/>
+    <w:p/>
+    <w:p>
+      <w:pPr>
+        <w:rPr>
+          <w:b/>
+          <w:bCs/>
+          <w:highlight w:val="yellow"/>
+        </w:rPr>
+      </w:pPr>
+      <w:r>
+        <w:rPr>
+          <w:b/>
+          <w:bCs/>
+          <w:highlight w:val="yellow"/>
+        </w:rPr>
+        <w:t>Crear página de gestión de usuarios dados de alta</w:t>
+      </w:r>
+    </w:p>
+    <w:p>
+      <w:pPr>
+        <w:pStyle w:val="Prrafodelista"/>
+        <w:numPr>
+          <w:ilvl w:val="0"/>
+          <w:numId w:val="1"/>
+        </w:numPr>
+        <w:rPr>
+          <w:highlight w:val="yellow"/>
+        </w:rPr>
+      </w:pPr>
+      <w:r>
+        <w:rPr>
+          <w:highlight w:val="yellow"/>
+        </w:rPr>
+        <w:t>Mostrar en una tabla todos los datos de los usuarios excepto el id,</w:t>
+      </w:r>
+    </w:p>
+    <w:p>
+      <w:pPr>
+        <w:pStyle w:val="Prrafodelista"/>
+        <w:numPr>
+          <w:ilvl w:val="0"/>
+          <w:numId w:val="1"/>
+        </w:numPr>
+        <w:rPr>
+          <w:highlight w:val="yellow"/>
+        </w:rPr>
+      </w:pPr>
+      <w:r>
+        <w:rPr>
+          <w:highlight w:val="yellow"/>
+        </w:rPr>
+        <w:t xml:space="preserve">En la tabla las cabeceras son links o al hacer </w:t>
+      </w:r>
+      <w:proofErr w:type="spellStart"/>
+      <w:proofErr w:type="gramStart"/>
+      <w:r>
+        <w:rPr>
+          <w:highlight w:val="yellow"/>
+        </w:rPr>
+        <w:t>click</w:t>
+      </w:r>
+      <w:proofErr w:type="spellEnd"/>
+      <w:proofErr w:type="gramEnd"/>
+      <w:r>
+        <w:rPr>
+          <w:highlight w:val="yellow"/>
+        </w:rPr>
+        <w:t xml:space="preserve"> sobre ellas nos abrirá un </w:t>
+      </w:r>
+      <w:proofErr w:type="spellStart"/>
+      <w:r>
+        <w:rPr>
+          <w:highlight w:val="yellow"/>
+        </w:rPr>
+        <w:t>alert</w:t>
+      </w:r>
+      <w:proofErr w:type="spellEnd"/>
+      <w:r>
+        <w:rPr>
+          <w:highlight w:val="yellow"/>
+        </w:rPr>
+        <w:t xml:space="preserve"> (de momento indicando el campo por el que se está ordenando la información)</w:t>
+      </w:r>
+    </w:p>
+    <w:p>
+      <w:pPr>
+        <w:pStyle w:val="Prrafodelista"/>
+        <w:numPr>
+          <w:ilvl w:val="0"/>
+          <w:numId w:val="1"/>
+        </w:numPr>
+        <w:rPr>
+          <w:highlight w:val="yellow"/>
+        </w:rPr>
+      </w:pPr>
+      <w:r>
+        <w:rPr>
+          <w:highlight w:val="yellow"/>
+        </w:rPr>
+        <w:t xml:space="preserve">Cada fila será un acceso a la página de información del usuario, de momento mostrar </w:t>
+      </w:r>
+      <w:proofErr w:type="spellStart"/>
+      <w:r>
+        <w:rPr>
+          <w:highlight w:val="yellow"/>
+        </w:rPr>
+        <w:t>alert</w:t>
+      </w:r>
+      <w:proofErr w:type="spellEnd"/>
+      <w:r>
+        <w:rPr>
+          <w:highlight w:val="yellow"/>
+        </w:rPr>
+        <w:t xml:space="preserve"> con </w:t>
+      </w:r>
+      <w:proofErr w:type="gramStart"/>
+      <w:r>
+        <w:rPr>
+          <w:highlight w:val="yellow"/>
+        </w:rPr>
+        <w:t>el  id</w:t>
+      </w:r>
+      <w:proofErr w:type="gramEnd"/>
+      <w:r>
+        <w:rPr>
+          <w:highlight w:val="yellow"/>
+        </w:rPr>
+        <w:t xml:space="preserve"> de cada usuario seleccionado, es decir al hacer </w:t>
+      </w:r>
+      <w:proofErr w:type="spellStart"/>
+      <w:r>
+        <w:rPr>
+          <w:highlight w:val="yellow"/>
+        </w:rPr>
+        <w:t>click</w:t>
+      </w:r>
+      <w:proofErr w:type="spellEnd"/>
+      <w:r>
+        <w:rPr>
+          <w:highlight w:val="yellow"/>
+        </w:rPr>
+        <w:t xml:space="preserve"> sobre cualquier parte de la fila mostrará </w:t>
+      </w:r>
+      <w:proofErr w:type="spellStart"/>
+      <w:r>
+        <w:rPr>
+          <w:highlight w:val="yellow"/>
+        </w:rPr>
+        <w:t>alert</w:t>
+      </w:r>
+      <w:proofErr w:type="spellEnd"/>
+      <w:r>
+        <w:rPr>
+          <w:highlight w:val="yellow"/>
+        </w:rPr>
+        <w:t xml:space="preserve"> con el id</w:t>
+      </w:r>
+    </w:p>
+    <w:p>
+      <w:pPr>
+        <w:pStyle w:val="Prrafodelista"/>
+        <w:numPr>
+          <w:ilvl w:val="0"/>
+          <w:numId w:val="1"/>
+        </w:numPr>
+        <w:rPr>
+          <w:highlight w:val="yellow"/>
+        </w:rPr>
+      </w:pPr>
+      <w:r>
+        <w:rPr>
+          <w:highlight w:val="yellow"/>
+        </w:rPr>
+        <w:t>Encima de la tabla tendremos campos para poder filtrar la información de la tabla y un botón de filtrar</w:t>
+      </w:r>
+    </w:p>
+    <w:p>
+      <w:r>
+        <w:rPr>
+          <w:noProof/>
+        </w:rPr>
+        <w:drawing>
+          <wp:inline distT="0" distB="0" distL="0" distR="0" wp14:anchorId="0C6C3739" wp14:editId="63D98F6B">
+            <wp:extent cx="5400040" cy="3942080"/>
+            <wp:effectExtent l="0" t="0" r="0" b="1270"/>
+            <wp:docPr id="281908625" name="Imagen 1" descr="Diagrama, Forma&#10;&#10;Descripción generada automáticamente"/>
+            <wp:cNvGraphicFramePr>
+              <a:graphicFrameLocks xmlns:a="http://schemas.openxmlformats.org/drawingml/2006/main" noChangeAspect="1"/>
+            </wp:cNvGraphicFramePr>
+            <a:graphic xmlns:a="http://schemas.openxmlformats.org/drawingml/2006/main">
+              <a:graphicData uri="http://schemas.openxmlformats.org/drawingml/2006/picture">
+                <pic:pic xmlns:pic="http://schemas.openxmlformats.org/drawingml/2006/picture">
+                  <pic:nvPicPr>
+                    <pic:cNvPr id="281908625" name="Imagen 1" descr="Diagrama, Forma&#10;&#10;Descripción generada automáticamente"/>
+                    <pic:cNvPicPr/>
+                  </pic:nvPicPr>
+                  <pic:blipFill>
+                    <a:blip r:embed="rId5"/>
+                    <a:stretch>
+                      <a:fillRect/>
+                    </a:stretch>
+                  </pic:blipFill>
+                  <pic:spPr>
+                    <a:xfrm>
+                      <a:off x="0" y="0"/>
+                      <a:ext cx="5400040" cy="3942080"/>
+                    </a:xfrm>
+                    <a:prstGeom prst="rect">
+                      <a:avLst/>
+                    </a:prstGeom>
+                  </pic:spPr>
+                </pic:pic>
+              </a:graphicData>
+            </a:graphic>
+          </wp:inline>
+        </w:drawing>
+      </w:r>
+    </w:p>
+    <w:p>
+      <w:r>
+        <w:br w:type="page"/>
+      </w:r>
+    </w:p>
+    <w:p>
+      <w:r>
+        <w:rPr>
+          <w:highlight w:val="yellow"/>
+        </w:rPr>
+        <w:lastRenderedPageBreak/>
+        <w:t>26/01/2024</w:t>
+      </w:r>
+    </w:p>
+    <w:p>
+      <w:pPr>
+        <w:pStyle w:val="Prrafodelista"/>
+        <w:numPr>
+          <w:ilvl w:val="0"/>
+          <w:numId w:val="3"/>
+        </w:numPr>
+      </w:pPr>
+      <w:r>
+        <w:t xml:space="preserve">Conexión a base de datos, los datos de conexión se cogen desde un </w:t>
+      </w:r>
+      <w:proofErr w:type="gramStart"/>
+      <w:r>
+        <w:t>fichero .</w:t>
+      </w:r>
+      <w:proofErr w:type="spellStart"/>
+      <w:r>
+        <w:t>properties</w:t>
+      </w:r>
+      <w:proofErr w:type="spellEnd"/>
+      <w:proofErr w:type="gramEnd"/>
+    </w:p>
+    <w:p/>
+    <w:p>
+      <w:pPr>
+        <w:pStyle w:val="Prrafodelista"/>
+        <w:numPr>
+          <w:ilvl w:val="0"/>
+          <w:numId w:val="3"/>
+        </w:numPr>
+      </w:pPr>
+      <w:r>
+        <w:t xml:space="preserve">Los usuarios de la base de datos deben estar creados a partir de la información de un </w:t>
+      </w:r>
+      <w:proofErr w:type="spellStart"/>
+      <w:r>
+        <w:t>enum</w:t>
+      </w:r>
+      <w:proofErr w:type="spellEnd"/>
+    </w:p>
+    <w:p/>
+    <w:p>
+      <w:pPr>
+        <w:pStyle w:val="Prrafodelista"/>
+        <w:numPr>
+          <w:ilvl w:val="0"/>
+          <w:numId w:val="3"/>
+        </w:numPr>
+      </w:pPr>
+      <w:r>
+        <w:t xml:space="preserve">Crear un </w:t>
+      </w:r>
+      <w:proofErr w:type="spellStart"/>
+      <w:r>
+        <w:t>servlet</w:t>
+      </w:r>
+      <w:proofErr w:type="spellEnd"/>
+      <w:r>
+        <w:t xml:space="preserve"> que reciba la información del usuario y la contraseña del </w:t>
+      </w:r>
+      <w:proofErr w:type="spellStart"/>
+      <w:r>
+        <w:t>login</w:t>
+      </w:r>
+      <w:proofErr w:type="spellEnd"/>
+      <w:r>
+        <w:t xml:space="preserve">, </w:t>
+      </w:r>
+    </w:p>
+    <w:p/>
     <w:sectPr>
       <w:pgSz w:w="11906" w:h="16838"/>
       <w:pgMar w:top="1417" w:right="1701" w:bottom="1417" w:left="1701" w:header="708" w:footer="708" w:gutter="0"/>
@@ -170,6 +571,359 @@
     </w:sectPr>
   </w:body>
 </w:document>
+</file>
+
+<file path=word/numbering.xml><?xml version="1.0" encoding="utf-8"?>
+<w:numbering xmlns:wpc="http://schemas.microsoft.com/office/word/2010/wordprocessingCanvas" xmlns:cx="http://schemas.microsoft.com/office/drawing/2014/chartex" xmlns:cx1="http://schemas.microsoft.com/office/drawing/2015/9/8/chartex" xmlns:cx2="http://schemas.microsoft.com/office/drawing/2015/10/21/chartex" xmlns:cx3="http://schemas.microsoft.com/office/drawing/2016/5/9/chartex" xmlns:cx4="http://schemas.microsoft.com/office/drawing/2016/5/10/chartex" xmlns:cx5="http://schemas.microsoft.com/office/drawing/2016/5/11/chartex" xmlns:cx6="http://schemas.microsoft.com/office/drawing/2016/5/12/chartex" xmlns:cx7="http://schemas.microsoft.com/office/drawing/2016/5/13/chartex" xmlns:cx8="http://schemas.microsoft.com/office/drawing/2016/5/14/chartex" xmlns:mc="http://schemas.openxmlformats.org/markup-compatibility/2006" xmlns:aink="http://schemas.microsoft.com/office/drawing/2016/ink" xmlns:am3d="http://schemas.microsoft.com/office/drawing/2017/model3d" xmlns:o="urn:schemas-microsoft-com:office:office" xmlns:oel="http://schemas.microsoft.com/office/2019/extlst" xmlns:r="http://schemas.openxmlformats.org/officeDocument/2006/relationships" xmlns:m="http://schemas.openxmlformats.org/officeDocument/2006/math" xmlns:v="urn:schemas-microsoft-com:vml" xmlns:wp14="http://schemas.microsoft.com/office/word/2010/wordprocessingDrawing" xmlns:wp="http://schemas.openxmlformats.org/drawingml/2006/wordprocessingDrawing" xmlns:w10="urn:schemas-microsoft-com:office:word" xmlns:w="http://schemas.openxmlformats.org/wordprocessingml/2006/main" xmlns:w14="http://schemas.microsoft.com/office/word/2010/wordml" xmlns:w15="http://schemas.microsoft.com/office/word/2012/wordml" xmlns:w16cex="http://schemas.microsoft.com/office/word/2018/wordml/cex" xmlns:w16cid="http://schemas.microsoft.com/office/word/2016/wordml/cid" xmlns:w16="http://schemas.microsoft.com/office/word/2018/wordml" xmlns:w16sdtdh="http://schemas.microsoft.com/office/word/2020/wordml/sdtdatahash" xmlns:w16se="http://schemas.microsoft.com/office/word/2015/wordml/symex" xmlns:wpg="http://schemas.microsoft.com/office/word/2010/wordprocessingGroup" xmlns:wpi="http://schemas.microsoft.com/office/word/2010/wordprocessingInk" xmlns:wne="http://schemas.microsoft.com/office/word/2006/wordml" xmlns:wps="http://schemas.microsoft.com/office/word/2010/wordprocessingShape" mc:Ignorable="w14 w15 w16se w16cid w16 w16cex w16sdtdh wp14">
+  <w:abstractNum w:abstractNumId="0" w15:restartNumberingAfterBreak="0">
+    <w:nsid w:val="5C625C90"/>
+    <w:multiLevelType w:val="hybridMultilevel"/>
+    <w:tmpl w:val="ABAEC42A"/>
+    <w:lvl w:ilvl="0" w:tplc="0C0A0001">
+      <w:start w:val="1"/>
+      <w:numFmt w:val="bullet"/>
+      <w:lvlText w:val=""/>
+      <w:lvlJc w:val="left"/>
+      <w:pPr>
+        <w:ind w:left="720" w:hanging="360"/>
+      </w:pPr>
+      <w:rPr>
+        <w:rFonts w:ascii="Symbol" w:hAnsi="Symbol" w:hint="default"/>
+      </w:rPr>
+    </w:lvl>
+    <w:lvl w:ilvl="1" w:tplc="0C0A0003" w:tentative="1">
+      <w:start w:val="1"/>
+      <w:numFmt w:val="bullet"/>
+      <w:lvlText w:val="o"/>
+      <w:lvlJc w:val="left"/>
+      <w:pPr>
+        <w:ind w:left="1440" w:hanging="360"/>
+      </w:pPr>
+      <w:rPr>
+        <w:rFonts w:ascii="Courier New" w:hAnsi="Courier New" w:cs="Courier New" w:hint="default"/>
+      </w:rPr>
+    </w:lvl>
+    <w:lvl w:ilvl="2" w:tplc="0C0A0005" w:tentative="1">
+      <w:start w:val="1"/>
+      <w:numFmt w:val="bullet"/>
+      <w:lvlText w:val=""/>
+      <w:lvlJc w:val="left"/>
+      <w:pPr>
+        <w:ind w:left="2160" w:hanging="360"/>
+      </w:pPr>
+      <w:rPr>
+        <w:rFonts w:ascii="Wingdings" w:hAnsi="Wingdings" w:hint="default"/>
+      </w:rPr>
+    </w:lvl>
+    <w:lvl w:ilvl="3" w:tplc="0C0A0001" w:tentative="1">
+      <w:start w:val="1"/>
+      <w:numFmt w:val="bullet"/>
+      <w:lvlText w:val=""/>
+      <w:lvlJc w:val="left"/>
+      <w:pPr>
+        <w:ind w:left="2880" w:hanging="360"/>
+      </w:pPr>
+      <w:rPr>
+        <w:rFonts w:ascii="Symbol" w:hAnsi="Symbol" w:hint="default"/>
+      </w:rPr>
+    </w:lvl>
+    <w:lvl w:ilvl="4" w:tplc="0C0A0003" w:tentative="1">
+      <w:start w:val="1"/>
+      <w:numFmt w:val="bullet"/>
+      <w:lvlText w:val="o"/>
+      <w:lvlJc w:val="left"/>
+      <w:pPr>
+        <w:ind w:left="3600" w:hanging="360"/>
+      </w:pPr>
+      <w:rPr>
+        <w:rFonts w:ascii="Courier New" w:hAnsi="Courier New" w:cs="Courier New" w:hint="default"/>
+      </w:rPr>
+    </w:lvl>
+    <w:lvl w:ilvl="5" w:tplc="0C0A0005" w:tentative="1">
+      <w:start w:val="1"/>
+      <w:numFmt w:val="bullet"/>
+      <w:lvlText w:val=""/>
+      <w:lvlJc w:val="left"/>
+      <w:pPr>
+        <w:ind w:left="4320" w:hanging="360"/>
+      </w:pPr>
+      <w:rPr>
+        <w:rFonts w:ascii="Wingdings" w:hAnsi="Wingdings" w:hint="default"/>
+      </w:rPr>
+    </w:lvl>
+    <w:lvl w:ilvl="6" w:tplc="0C0A0001" w:tentative="1">
+      <w:start w:val="1"/>
+      <w:numFmt w:val="bullet"/>
+      <w:lvlText w:val=""/>
+      <w:lvlJc w:val="left"/>
+      <w:pPr>
+        <w:ind w:left="5040" w:hanging="360"/>
+      </w:pPr>
+      <w:rPr>
+        <w:rFonts w:ascii="Symbol" w:hAnsi="Symbol" w:hint="default"/>
+      </w:rPr>
+    </w:lvl>
+    <w:lvl w:ilvl="7" w:tplc="0C0A0003" w:tentative="1">
+      <w:start w:val="1"/>
+      <w:numFmt w:val="bullet"/>
+      <w:lvlText w:val="o"/>
+      <w:lvlJc w:val="left"/>
+      <w:pPr>
+        <w:ind w:left="5760" w:hanging="360"/>
+      </w:pPr>
+      <w:rPr>
+        <w:rFonts w:ascii="Courier New" w:hAnsi="Courier New" w:cs="Courier New" w:hint="default"/>
+      </w:rPr>
+    </w:lvl>
+    <w:lvl w:ilvl="8" w:tplc="0C0A0005" w:tentative="1">
+      <w:start w:val="1"/>
+      <w:numFmt w:val="bullet"/>
+      <w:lvlText w:val=""/>
+      <w:lvlJc w:val="left"/>
+      <w:pPr>
+        <w:ind w:left="6480" w:hanging="360"/>
+      </w:pPr>
+      <w:rPr>
+        <w:rFonts w:ascii="Wingdings" w:hAnsi="Wingdings" w:hint="default"/>
+      </w:rPr>
+    </w:lvl>
+  </w:abstractNum>
+  <w:abstractNum w:abstractNumId="1" w15:restartNumberingAfterBreak="0">
+    <w:nsid w:val="5FDF4AA0"/>
+    <w:multiLevelType w:val="hybridMultilevel"/>
+    <w:tmpl w:val="E96A0918"/>
+    <w:lvl w:ilvl="0" w:tplc="0C0A0001">
+      <w:start w:val="1"/>
+      <w:numFmt w:val="bullet"/>
+      <w:lvlText w:val=""/>
+      <w:lvlJc w:val="left"/>
+      <w:pPr>
+        <w:ind w:left="720" w:hanging="360"/>
+      </w:pPr>
+      <w:rPr>
+        <w:rFonts w:ascii="Symbol" w:hAnsi="Symbol" w:hint="default"/>
+      </w:rPr>
+    </w:lvl>
+    <w:lvl w:ilvl="1" w:tplc="0C0A0003" w:tentative="1">
+      <w:start w:val="1"/>
+      <w:numFmt w:val="bullet"/>
+      <w:lvlText w:val="o"/>
+      <w:lvlJc w:val="left"/>
+      <w:pPr>
+        <w:ind w:left="1440" w:hanging="360"/>
+      </w:pPr>
+      <w:rPr>
+        <w:rFonts w:ascii="Courier New" w:hAnsi="Courier New" w:cs="Courier New" w:hint="default"/>
+      </w:rPr>
+    </w:lvl>
+    <w:lvl w:ilvl="2" w:tplc="0C0A0005" w:tentative="1">
+      <w:start w:val="1"/>
+      <w:numFmt w:val="bullet"/>
+      <w:lvlText w:val=""/>
+      <w:lvlJc w:val="left"/>
+      <w:pPr>
+        <w:ind w:left="2160" w:hanging="360"/>
+      </w:pPr>
+      <w:rPr>
+        <w:rFonts w:ascii="Wingdings" w:hAnsi="Wingdings" w:hint="default"/>
+      </w:rPr>
+    </w:lvl>
+    <w:lvl w:ilvl="3" w:tplc="0C0A0001" w:tentative="1">
+      <w:start w:val="1"/>
+      <w:numFmt w:val="bullet"/>
+      <w:lvlText w:val=""/>
+      <w:lvlJc w:val="left"/>
+      <w:pPr>
+        <w:ind w:left="2880" w:hanging="360"/>
+      </w:pPr>
+      <w:rPr>
+        <w:rFonts w:ascii="Symbol" w:hAnsi="Symbol" w:hint="default"/>
+      </w:rPr>
+    </w:lvl>
+    <w:lvl w:ilvl="4" w:tplc="0C0A0003" w:tentative="1">
+      <w:start w:val="1"/>
+      <w:numFmt w:val="bullet"/>
+      <w:lvlText w:val="o"/>
+      <w:lvlJc w:val="left"/>
+      <w:pPr>
+        <w:ind w:left="3600" w:hanging="360"/>
+      </w:pPr>
+      <w:rPr>
+        <w:rFonts w:ascii="Courier New" w:hAnsi="Courier New" w:cs="Courier New" w:hint="default"/>
+      </w:rPr>
+    </w:lvl>
+    <w:lvl w:ilvl="5" w:tplc="0C0A0005" w:tentative="1">
+      <w:start w:val="1"/>
+      <w:numFmt w:val="bullet"/>
+      <w:lvlText w:val=""/>
+      <w:lvlJc w:val="left"/>
+      <w:pPr>
+        <w:ind w:left="4320" w:hanging="360"/>
+      </w:pPr>
+      <w:rPr>
+        <w:rFonts w:ascii="Wingdings" w:hAnsi="Wingdings" w:hint="default"/>
+      </w:rPr>
+    </w:lvl>
+    <w:lvl w:ilvl="6" w:tplc="0C0A0001" w:tentative="1">
+      <w:start w:val="1"/>
+      <w:numFmt w:val="bullet"/>
+      <w:lvlText w:val=""/>
+      <w:lvlJc w:val="left"/>
+      <w:pPr>
+        <w:ind w:left="5040" w:hanging="360"/>
+      </w:pPr>
+      <w:rPr>
+        <w:rFonts w:ascii="Symbol" w:hAnsi="Symbol" w:hint="default"/>
+      </w:rPr>
+    </w:lvl>
+    <w:lvl w:ilvl="7" w:tplc="0C0A0003" w:tentative="1">
+      <w:start w:val="1"/>
+      <w:numFmt w:val="bullet"/>
+      <w:lvlText w:val="o"/>
+      <w:lvlJc w:val="left"/>
+      <w:pPr>
+        <w:ind w:left="5760" w:hanging="360"/>
+      </w:pPr>
+      <w:rPr>
+        <w:rFonts w:ascii="Courier New" w:hAnsi="Courier New" w:cs="Courier New" w:hint="default"/>
+      </w:rPr>
+    </w:lvl>
+    <w:lvl w:ilvl="8" w:tplc="0C0A0005" w:tentative="1">
+      <w:start w:val="1"/>
+      <w:numFmt w:val="bullet"/>
+      <w:lvlText w:val=""/>
+      <w:lvlJc w:val="left"/>
+      <w:pPr>
+        <w:ind w:left="6480" w:hanging="360"/>
+      </w:pPr>
+      <w:rPr>
+        <w:rFonts w:ascii="Wingdings" w:hAnsi="Wingdings" w:hint="default"/>
+      </w:rPr>
+    </w:lvl>
+  </w:abstractNum>
+  <w:abstractNum w:abstractNumId="2" w15:restartNumberingAfterBreak="0">
+    <w:nsid w:val="72515BB0"/>
+    <w:multiLevelType w:val="hybridMultilevel"/>
+    <w:tmpl w:val="5BF8B7B0"/>
+    <w:lvl w:ilvl="0" w:tplc="0C0A0001">
+      <w:start w:val="1"/>
+      <w:numFmt w:val="bullet"/>
+      <w:lvlText w:val=""/>
+      <w:lvlJc w:val="left"/>
+      <w:pPr>
+        <w:ind w:left="720" w:hanging="360"/>
+      </w:pPr>
+      <w:rPr>
+        <w:rFonts w:ascii="Symbol" w:hAnsi="Symbol" w:hint="default"/>
+      </w:rPr>
+    </w:lvl>
+    <w:lvl w:ilvl="1" w:tplc="0C0A0003" w:tentative="1">
+      <w:start w:val="1"/>
+      <w:numFmt w:val="bullet"/>
+      <w:lvlText w:val="o"/>
+      <w:lvlJc w:val="left"/>
+      <w:pPr>
+        <w:ind w:left="1440" w:hanging="360"/>
+      </w:pPr>
+      <w:rPr>
+        <w:rFonts w:ascii="Courier New" w:hAnsi="Courier New" w:cs="Courier New" w:hint="default"/>
+      </w:rPr>
+    </w:lvl>
+    <w:lvl w:ilvl="2" w:tplc="0C0A0005" w:tentative="1">
+      <w:start w:val="1"/>
+      <w:numFmt w:val="bullet"/>
+      <w:lvlText w:val=""/>
+      <w:lvlJc w:val="left"/>
+      <w:pPr>
+        <w:ind w:left="2160" w:hanging="360"/>
+      </w:pPr>
+      <w:rPr>
+        <w:rFonts w:ascii="Wingdings" w:hAnsi="Wingdings" w:hint="default"/>
+      </w:rPr>
+    </w:lvl>
+    <w:lvl w:ilvl="3" w:tplc="0C0A0001" w:tentative="1">
+      <w:start w:val="1"/>
+      <w:numFmt w:val="bullet"/>
+      <w:lvlText w:val=""/>
+      <w:lvlJc w:val="left"/>
+      <w:pPr>
+        <w:ind w:left="2880" w:hanging="360"/>
+      </w:pPr>
+      <w:rPr>
+        <w:rFonts w:ascii="Symbol" w:hAnsi="Symbol" w:hint="default"/>
+      </w:rPr>
+    </w:lvl>
+    <w:lvl w:ilvl="4" w:tplc="0C0A0003" w:tentative="1">
+      <w:start w:val="1"/>
+      <w:numFmt w:val="bullet"/>
+      <w:lvlText w:val="o"/>
+      <w:lvlJc w:val="left"/>
+      <w:pPr>
+        <w:ind w:left="3600" w:hanging="360"/>
+      </w:pPr>
+      <w:rPr>
+        <w:rFonts w:ascii="Courier New" w:hAnsi="Courier New" w:cs="Courier New" w:hint="default"/>
+      </w:rPr>
+    </w:lvl>
+    <w:lvl w:ilvl="5" w:tplc="0C0A0005" w:tentative="1">
+      <w:start w:val="1"/>
+      <w:numFmt w:val="bullet"/>
+      <w:lvlText w:val=""/>
+      <w:lvlJc w:val="left"/>
+      <w:pPr>
+        <w:ind w:left="4320" w:hanging="360"/>
+      </w:pPr>
+      <w:rPr>
+        <w:rFonts w:ascii="Wingdings" w:hAnsi="Wingdings" w:hint="default"/>
+      </w:rPr>
+    </w:lvl>
+    <w:lvl w:ilvl="6" w:tplc="0C0A0001" w:tentative="1">
+      <w:start w:val="1"/>
+      <w:numFmt w:val="bullet"/>
+      <w:lvlText w:val=""/>
+      <w:lvlJc w:val="left"/>
+      <w:pPr>
+        <w:ind w:left="5040" w:hanging="360"/>
+      </w:pPr>
+      <w:rPr>
+        <w:rFonts w:ascii="Symbol" w:hAnsi="Symbol" w:hint="default"/>
+      </w:rPr>
+    </w:lvl>
+    <w:lvl w:ilvl="7" w:tplc="0C0A0003" w:tentative="1">
+      <w:start w:val="1"/>
+      <w:numFmt w:val="bullet"/>
+      <w:lvlText w:val="o"/>
+      <w:lvlJc w:val="left"/>
+      <w:pPr>
+        <w:ind w:left="5760" w:hanging="360"/>
+      </w:pPr>
+      <w:rPr>
+        <w:rFonts w:ascii="Courier New" w:hAnsi="Courier New" w:cs="Courier New" w:hint="default"/>
+      </w:rPr>
+    </w:lvl>
+    <w:lvl w:ilvl="8" w:tplc="0C0A0005" w:tentative="1">
+      <w:start w:val="1"/>
+      <w:numFmt w:val="bullet"/>
+      <w:lvlText w:val=""/>
+      <w:lvlJc w:val="left"/>
+      <w:pPr>
+        <w:ind w:left="6480" w:hanging="360"/>
+      </w:pPr>
+      <w:rPr>
+        <w:rFonts w:ascii="Wingdings" w:hAnsi="Wingdings" w:hint="default"/>
+      </w:rPr>
+    </w:lvl>
+  </w:abstractNum>
+  <w:num w:numId="1" w16cid:durableId="1718045172">
+    <w:abstractNumId w:val="0"/>
+  </w:num>
+  <w:num w:numId="2" w16cid:durableId="693457924">
+    <w:abstractNumId w:val="1"/>
+  </w:num>
+  <w:num w:numId="3" w16cid:durableId="1871213581">
+    <w:abstractNumId w:val="2"/>
+  </w:num>
+</w:numbering>
 </file>
 
 <file path=word/styles.xml><?xml version="1.0" encoding="utf-8"?>

</xml_diff>

<commit_message>
actualización pendiente de ordenar
</commit_message>
<xml_diff>
--- a/src/main/webapp/Proyecto/PROYECTO.docx
+++ b/src/main/webapp/Proyecto/PROYECTO.docx
@@ -500,22 +500,38 @@
           <w:ilvl w:val="0"/>
           <w:numId w:val="3"/>
         </w:numPr>
-      </w:pPr>
-      <w:r>
+        <w:rPr>
+          <w:sz w:val="28"/>
+          <w:szCs w:val="28"/>
+        </w:rPr>
+      </w:pPr>
+      <w:r>
+        <w:rPr>
+          <w:sz w:val="28"/>
+          <w:szCs w:val="28"/>
+        </w:rPr>
         <w:t xml:space="preserve">Conexión a base de datos, los datos de conexión se cogen desde un </w:t>
       </w:r>
+      <w:proofErr w:type="spellStart"/>
       <w:proofErr w:type="gramStart"/>
       <w:r>
-        <w:t>fichero .</w:t>
-      </w:r>
-      <w:proofErr w:type="spellStart"/>
-      <w:r>
-        <w:t>properties</w:t>
+        <w:rPr>
+          <w:sz w:val="28"/>
+          <w:szCs w:val="28"/>
+        </w:rPr>
+        <w:t>fichero.properties</w:t>
       </w:r>
       <w:proofErr w:type="spellEnd"/>
       <w:proofErr w:type="gramEnd"/>
     </w:p>
-    <w:p/>
+    <w:p>
+      <w:pPr>
+        <w:rPr>
+          <w:sz w:val="28"/>
+          <w:szCs w:val="28"/>
+        </w:rPr>
+      </w:pPr>
+    </w:p>
     <w:p>
       <w:pPr>
         <w:pStyle w:val="Prrafodelista"/>
@@ -523,17 +539,36 @@
           <w:ilvl w:val="0"/>
           <w:numId w:val="3"/>
         </w:numPr>
-      </w:pPr>
-      <w:r>
+        <w:rPr>
+          <w:sz w:val="28"/>
+          <w:szCs w:val="28"/>
+        </w:rPr>
+      </w:pPr>
+      <w:r>
+        <w:rPr>
+          <w:sz w:val="28"/>
+          <w:szCs w:val="28"/>
+        </w:rPr>
         <w:t xml:space="preserve">Los usuarios de la base de datos deben estar creados a partir de la información de un </w:t>
       </w:r>
       <w:proofErr w:type="spellStart"/>
       <w:r>
+        <w:rPr>
+          <w:sz w:val="28"/>
+          <w:szCs w:val="28"/>
+        </w:rPr>
         <w:t>enum</w:t>
       </w:r>
       <w:proofErr w:type="spellEnd"/>
     </w:p>
-    <w:p/>
+    <w:p>
+      <w:pPr>
+        <w:rPr>
+          <w:sz w:val="28"/>
+          <w:szCs w:val="28"/>
+        </w:rPr>
+      </w:pPr>
+    </w:p>
     <w:p>
       <w:pPr>
         <w:pStyle w:val="Prrafodelista"/>
@@ -541,26 +576,205 @@
           <w:ilvl w:val="0"/>
           <w:numId w:val="3"/>
         </w:numPr>
-      </w:pPr>
-      <w:r>
+        <w:rPr>
+          <w:sz w:val="28"/>
+          <w:szCs w:val="28"/>
+        </w:rPr>
+      </w:pPr>
+      <w:r>
+        <w:rPr>
+          <w:sz w:val="28"/>
+          <w:szCs w:val="28"/>
+        </w:rPr>
         <w:t xml:space="preserve">Crear un </w:t>
       </w:r>
       <w:proofErr w:type="spellStart"/>
       <w:r>
+        <w:rPr>
+          <w:sz w:val="28"/>
+          <w:szCs w:val="28"/>
+        </w:rPr>
         <w:t>servlet</w:t>
       </w:r>
       <w:proofErr w:type="spellEnd"/>
       <w:r>
+        <w:rPr>
+          <w:sz w:val="28"/>
+          <w:szCs w:val="28"/>
+        </w:rPr>
         <w:t xml:space="preserve"> que reciba la información del usuario y la contraseña del </w:t>
       </w:r>
       <w:proofErr w:type="spellStart"/>
       <w:r>
+        <w:rPr>
+          <w:sz w:val="28"/>
+          <w:szCs w:val="28"/>
+        </w:rPr>
         <w:t>login</w:t>
       </w:r>
       <w:proofErr w:type="spellEnd"/>
       <w:r>
+        <w:rPr>
+          <w:sz w:val="28"/>
+          <w:szCs w:val="28"/>
+        </w:rPr>
         <w:t xml:space="preserve">, </w:t>
       </w:r>
+    </w:p>
+    <w:p>
+      <w:pPr>
+        <w:pStyle w:val="Prrafodelista"/>
+        <w:rPr>
+          <w:sz w:val="28"/>
+          <w:szCs w:val="28"/>
+        </w:rPr>
+      </w:pPr>
+    </w:p>
+    <w:p>
+      <w:pPr>
+        <w:rPr>
+          <w:sz w:val="28"/>
+          <w:szCs w:val="28"/>
+        </w:rPr>
+      </w:pPr>
+    </w:p>
+    <w:p>
+      <w:pPr>
+        <w:rPr>
+          <w:sz w:val="28"/>
+          <w:szCs w:val="28"/>
+          <w:u w:val="single"/>
+        </w:rPr>
+      </w:pPr>
+      <w:r>
+        <w:rPr>
+          <w:sz w:val="28"/>
+          <w:szCs w:val="28"/>
+          <w:u w:val="single"/>
+        </w:rPr>
+        <w:t>09/02/2024</w:t>
+      </w:r>
+    </w:p>
+    <w:p>
+      <w:pPr>
+        <w:rPr>
+          <w:sz w:val="28"/>
+          <w:szCs w:val="28"/>
+        </w:rPr>
+      </w:pPr>
+      <w:proofErr w:type="spellStart"/>
+      <w:r>
+        <w:rPr>
+          <w:sz w:val="28"/>
+          <w:szCs w:val="28"/>
+        </w:rPr>
+        <w:t>ServletLogin</w:t>
+      </w:r>
+      <w:proofErr w:type="spellEnd"/>
+    </w:p>
+    <w:p>
+      <w:pPr>
+        <w:rPr>
+          <w:sz w:val="28"/>
+          <w:szCs w:val="28"/>
+        </w:rPr>
+      </w:pPr>
+      <w:r>
+        <w:rPr>
+          <w:sz w:val="28"/>
+          <w:szCs w:val="28"/>
+        </w:rPr>
+        <w:tab/>
+        <w:t>Operaciones de las distintas páginas con acceso a la base de datos</w:t>
+      </w:r>
+    </w:p>
+    <w:p>
+      <w:pPr>
+        <w:rPr>
+          <w:sz w:val="28"/>
+          <w:szCs w:val="28"/>
+        </w:rPr>
+      </w:pPr>
+    </w:p>
+    <w:p>
+      <w:pPr>
+        <w:rPr>
+          <w:sz w:val="28"/>
+          <w:szCs w:val="28"/>
+        </w:rPr>
+      </w:pPr>
+      <w:r>
+        <w:rPr>
+          <w:noProof/>
+          <w:sz w:val="28"/>
+          <w:szCs w:val="28"/>
+        </w:rPr>
+        <w:drawing>
+          <wp:inline distT="0" distB="0" distL="0" distR="0" wp14:anchorId="1F2A9BE3" wp14:editId="2580107E">
+            <wp:extent cx="5400040" cy="3161030"/>
+            <wp:effectExtent l="0" t="0" r="0" b="1270"/>
+            <wp:docPr id="468564389" name="Imagen 1" descr="Gráfico, Gráfico en cascada"/>
+            <wp:cNvGraphicFramePr>
+              <a:graphicFrameLocks xmlns:a="http://schemas.openxmlformats.org/drawingml/2006/main" noChangeAspect="1"/>
+            </wp:cNvGraphicFramePr>
+            <a:graphic xmlns:a="http://schemas.openxmlformats.org/drawingml/2006/main">
+              <a:graphicData uri="http://schemas.openxmlformats.org/drawingml/2006/picture">
+                <pic:pic xmlns:pic="http://schemas.openxmlformats.org/drawingml/2006/picture">
+                  <pic:nvPicPr>
+                    <pic:cNvPr id="468564389" name="Imagen 1" descr="Gráfico, Gráfico en cascada"/>
+                    <pic:cNvPicPr/>
+                  </pic:nvPicPr>
+                  <pic:blipFill>
+                    <a:blip r:embed="rId6" cstate="print">
+                      <a:extLst>
+                        <a:ext uri="{28A0092B-C50C-407E-A947-70E740481C1C}">
+                          <a14:useLocalDpi xmlns:a14="http://schemas.microsoft.com/office/drawing/2010/main" val="0"/>
+                        </a:ext>
+                      </a:extLst>
+                    </a:blip>
+                    <a:stretch>
+                      <a:fillRect/>
+                    </a:stretch>
+                  </pic:blipFill>
+                  <pic:spPr>
+                    <a:xfrm>
+                      <a:off x="0" y="0"/>
+                      <a:ext cx="5400040" cy="3161030"/>
+                    </a:xfrm>
+                    <a:prstGeom prst="rect">
+                      <a:avLst/>
+                    </a:prstGeom>
+                  </pic:spPr>
+                </pic:pic>
+              </a:graphicData>
+            </a:graphic>
+          </wp:inline>
+        </w:drawing>
+      </w:r>
+    </w:p>
+    <w:p>
+      <w:pPr>
+        <w:rPr>
+          <w:sz w:val="28"/>
+          <w:szCs w:val="28"/>
+        </w:rPr>
+      </w:pPr>
+    </w:p>
+    <w:p>
+      <w:pPr>
+        <w:rPr>
+          <w:sz w:val="28"/>
+          <w:szCs w:val="28"/>
+        </w:rPr>
+      </w:pPr>
+    </w:p>
+    <w:p>
+      <w:pPr>
+        <w:rPr>
+          <w:sz w:val="28"/>
+          <w:szCs w:val="28"/>
+        </w:rPr>
+      </w:pPr>
     </w:p>
     <w:p/>
     <w:sectPr>

</xml_diff>